<commit_message>
suppression logique de eventinterne modification des event envoie de notification lors de la création d'un nouvel event correction des update users ajout gestion des salles ajout gestion des types d'event ajout gestion des organisation
</commit_message>
<xml_diff>
--- a/storage/testtemplate.docx
+++ b/storage/testtemplate.docx
@@ -464,7 +464,7 @@
                 <w:b/>
                 <w:bCs/>
               </w:rPr>
-              <w:t xml:space="preserve">Willms LLC</w:t>
+              <w:t xml:space="preserve">Walker, Pacocha and Brekke</w:t>
             </w:r>
           </w:p>
         </w:tc>
@@ -785,7 +785,7 @@
                 <w:b/>
                 <w:bCs/>
               </w:rPr>
-              <w:t xml:space="preserve">2019-03-16 - 2019-03-16</w:t>
+              <w:t xml:space="preserve">2019-04-19</w:t>
             </w:r>
           </w:p>
         </w:tc>
@@ -840,7 +840,7 @@
                 <w:b/>
                 <w:bCs/>
               </w:rPr>
-              <w:t xml:space="preserve">09:00:00 - 15:00:00</w:t>
+              <w:t xml:space="preserve">09:30:00 - 21:00:00</w:t>
             </w:r>
           </w:p>
         </w:tc>
@@ -903,7 +903,7 @@
                 <w:b/>
                 <w:bCs/>
               </w:rPr>
-              <w:t xml:space="preserve">typeEventtest 13</w:t>
+              <w:t xml:space="preserve">typeEventtest 54</w:t>
             </w:r>
           </w:p>
         </w:tc>
@@ -974,7 +974,7 @@
                 <w:b/>
                 <w:bCs/>
               </w:rPr>
-              <w:t xml:space="preserve">10</w:t>
+              <w:t xml:space="preserve">25</w:t>
             </w:r>
           </w:p>
         </w:tc>

</xml_diff>

<commit_message>
derniere modif avant presentation tfe
</commit_message>
<xml_diff>
--- a/storage/testtemplate.docx
+++ b/storage/testtemplate.docx
@@ -375,7 +375,7 @@
                 <w:b/>
                 <w:bCs/>
               </w:rPr>
-              <w:t xml:space="preserve">Marquebreucq manu</w:t>
+              <w:t xml:space="preserve">marque manu</w:t>
             </w:r>
           </w:p>
         </w:tc>
@@ -595,7 +595,7 @@
                 <w:b/>
                 <w:bCs/>
               </w:rPr>
-              <w:t xml:space="preserve">emanumarque@gmail.com</w:t>
+              <w:t xml:space="preserve">manumarquebreucq@ymail.com</w:t>
             </w:r>
           </w:p>
         </w:tc>
@@ -693,7 +693,7 @@
                 <w:b/>
                 <w:bCs/>
               </w:rPr>
-              <w:t xml:space="preserve">2019-06-18</w:t>
+              <w:t xml:space="preserve">2019-06-22</w:t>
             </w:r>
           </w:p>
         </w:tc>
@@ -748,7 +748,7 @@
                 <w:b/>
                 <w:bCs/>
               </w:rPr>
-              <w:t xml:space="preserve">09:30:00 - 18:00:00</w:t>
+              <w:t xml:space="preserve">15:00:00 - 18:00:00</w:t>
             </w:r>
           </w:p>
         </w:tc>
@@ -957,7 +957,7 @@
                 <w:b/>
                 <w:bCs/>
               </w:rPr>
-              <w:t xml:space="preserve">100</w:t>
+              <w:t xml:space="preserve">250</w:t>
             </w:r>
             <w:r>
               <w:rPr>
@@ -1090,7 +1090,7 @@
                 <w:b/>
                 <w:bCs/>
               </w:rPr>
-              <w:t xml:space="preserve">225</w:t>
+              <w:t xml:space="preserve">375</w:t>
             </w:r>
             <w:r>
               <w:rPr>

</xml_diff>

<commit_message>
suppression de booking et mise a jour du projet pour fonctionné avec cette sppression
</commit_message>
<xml_diff>
--- a/storage/testtemplate.docx
+++ b/storage/testtemplate.docx
@@ -375,7 +375,7 @@
                 <w:b/>
                 <w:bCs/>
               </w:rPr>
-              <w:t xml:space="preserve">marque manu</w:t>
+              <w:t xml:space="preserve">Marquebreucq Emmanuel</w:t>
             </w:r>
           </w:p>
         </w:tc>
@@ -595,7 +595,7 @@
                 <w:b/>
                 <w:bCs/>
               </w:rPr>
-              <w:t xml:space="preserve">manumarquebreucq@ymail.com</w:t>
+              <w:t xml:space="preserve">gregorovitz@outlook.be</w:t>
             </w:r>
           </w:p>
         </w:tc>
@@ -693,7 +693,7 @@
                 <w:b/>
                 <w:bCs/>
               </w:rPr>
-              <w:t xml:space="preserve">2019-06-22</w:t>
+              <w:t xml:space="preserve">2019-07-24</w:t>
             </w:r>
           </w:p>
         </w:tc>
@@ -748,7 +748,7 @@
                 <w:b/>
                 <w:bCs/>
               </w:rPr>
-              <w:t xml:space="preserve">15:00:00 - 18:00:00</w:t>
+              <w:t xml:space="preserve">10:30:00 - 18:00:00</w:t>
             </w:r>
           </w:p>
         </w:tc>

</xml_diff>